<commit_message>
✨: Finish lab 6
</commit_message>
<xml_diff>
--- a/Labs/Lab5/Lab5-Dominskyi-Valentyn-IP93.docx
+++ b/Labs/Lab5/Lab5-Dominskyi-Valentyn-IP93.docx
@@ -541,8 +541,6 @@
             </w:r>
           </w:hyperlink>
         </w:p>
-        <w:bookmarkStart w:id="0" w:name="_GoBack"/>
-        <w:bookmarkEnd w:id="0"/>
         <w:p>
           <w:pPr>
             <w:pStyle w:val="TOC3"/>
@@ -557,108 +555,63 @@
               <w:lang w:eastAsia="uk-UA"/>
             </w:rPr>
           </w:pPr>
-          <w:r>
-            <w:rPr>
-              <w:rStyle w:val="Hyperlink"/>
-              <w:noProof/>
-            </w:rPr>
-            <w:fldChar w:fldCharType="begin"/>
-          </w:r>
-          <w:r>
-            <w:rPr>
-              <w:rStyle w:val="Hyperlink"/>
-              <w:noProof/>
-            </w:rPr>
-            <w:instrText xml:space="preserve"> </w:instrText>
-          </w:r>
-          <w:r>
-            <w:rPr>
-              <w:noProof/>
-            </w:rPr>
-            <w:instrText>HYPERLINK \l "_Toc124004273"</w:instrText>
-          </w:r>
-          <w:r>
-            <w:rPr>
-              <w:rStyle w:val="Hyperlink"/>
-              <w:noProof/>
-            </w:rPr>
-            <w:instrText xml:space="preserve"> </w:instrText>
-          </w:r>
-          <w:r>
-            <w:rPr>
-              <w:rStyle w:val="Hyperlink"/>
-              <w:noProof/>
-            </w:rPr>
-          </w:r>
-          <w:r>
-            <w:rPr>
-              <w:rStyle w:val="Hyperlink"/>
-              <w:noProof/>
-            </w:rPr>
-            <w:fldChar w:fldCharType="separate"/>
-          </w:r>
-          <w:r>
-            <w:rPr>
-              <w:rStyle w:val="Hyperlink"/>
-              <w:noProof/>
-            </w:rPr>
-            <w:t>Виконання:</w:t>
-          </w:r>
-          <w:r>
-            <w:rPr>
-              <w:noProof/>
-              <w:webHidden/>
-            </w:rPr>
-            <w:tab/>
-          </w:r>
-          <w:r>
-            <w:rPr>
-              <w:noProof/>
-              <w:webHidden/>
-            </w:rPr>
-            <w:fldChar w:fldCharType="begin"/>
-          </w:r>
-          <w:r>
-            <w:rPr>
-              <w:noProof/>
-              <w:webHidden/>
-            </w:rPr>
-            <w:instrText xml:space="preserve"> PAGEREF _Toc124004273 \h </w:instrText>
-          </w:r>
-          <w:r>
-            <w:rPr>
-              <w:noProof/>
-              <w:webHidden/>
-            </w:rPr>
-          </w:r>
-          <w:r>
-            <w:rPr>
-              <w:noProof/>
-              <w:webHidden/>
-            </w:rPr>
-            <w:fldChar w:fldCharType="separate"/>
-          </w:r>
-          <w:r>
-            <w:rPr>
-              <w:noProof/>
-              <w:webHidden/>
-            </w:rPr>
-            <w:t>3</w:t>
-          </w:r>
-          <w:r>
-            <w:rPr>
-              <w:noProof/>
-              <w:webHidden/>
-            </w:rPr>
-            <w:fldChar w:fldCharType="end"/>
-          </w:r>
-          <w:r>
-            <w:rPr>
-              <w:rStyle w:val="Hyperlink"/>
-              <w:noProof/>
-            </w:rPr>
-            <w:fldChar w:fldCharType="end"/>
-          </w:r>
+          <w:hyperlink w:anchor="_Toc124004273" w:history="1">
+            <w:r>
+              <w:rPr>
+                <w:rStyle w:val="Hyperlink"/>
+                <w:noProof/>
+              </w:rPr>
+              <w:t>Виконання:</w:t>
+            </w:r>
+            <w:r>
+              <w:rPr>
+                <w:noProof/>
+                <w:webHidden/>
+              </w:rPr>
+              <w:tab/>
+            </w:r>
+            <w:r>
+              <w:rPr>
+                <w:noProof/>
+                <w:webHidden/>
+              </w:rPr>
+              <w:fldChar w:fldCharType="begin"/>
+            </w:r>
+            <w:r>
+              <w:rPr>
+                <w:noProof/>
+                <w:webHidden/>
+              </w:rPr>
+              <w:instrText xml:space="preserve"> PAGEREF _Toc124004273 \h </w:instrText>
+            </w:r>
+            <w:r>
+              <w:rPr>
+                <w:noProof/>
+                <w:webHidden/>
+              </w:rPr>
+            </w:r>
+            <w:r>
+              <w:rPr>
+                <w:noProof/>
+                <w:webHidden/>
+              </w:rPr>
+              <w:fldChar w:fldCharType="separate"/>
+            </w:r>
+            <w:r>
+              <w:rPr>
+                <w:noProof/>
+                <w:webHidden/>
+              </w:rPr>
+              <w:t>3</w:t>
+            </w:r>
+            <w:r>
+              <w:rPr>
+                <w:noProof/>
+                <w:webHidden/>
+              </w:rPr>
+              <w:fldChar w:fldCharType="end"/>
+            </w:r>
+          </w:hyperlink>
         </w:p>
         <w:p>
           <w:pPr>
@@ -845,7 +798,7 @@
           <w:noProof/>
         </w:rPr>
       </w:pPr>
-      <w:bookmarkStart w:id="1" w:name="_Toc124004272"/>
+      <w:bookmarkStart w:id="0" w:name="_Toc124004272"/>
       <w:r>
         <w:rPr>
           <w:noProof/>
@@ -853,7 +806,7 @@
         <w:lastRenderedPageBreak/>
         <w:t>Завдання:</w:t>
       </w:r>
-      <w:bookmarkEnd w:id="1"/>
+      <w:bookmarkEnd w:id="0"/>
     </w:p>
     <w:p>
       <w:pPr>
@@ -952,7 +905,7 @@
           <w:noProof/>
         </w:rPr>
       </w:pPr>
-      <w:bookmarkStart w:id="2" w:name="_Toc124004273"/>
+      <w:bookmarkStart w:id="1" w:name="_Toc124004273"/>
       <w:r>
         <w:rPr>
           <w:noProof/>
@@ -965,7 +918,7 @@
         </w:rPr>
         <w:t>:</w:t>
       </w:r>
-      <w:bookmarkEnd w:id="2"/>
+      <w:bookmarkEnd w:id="1"/>
     </w:p>
     <w:p>
       <w:pPr>
@@ -1037,6 +990,10 @@
         <w:jc w:val="center"/>
       </w:pPr>
       <w:r>
+        <w:rPr>
+          <w:noProof/>
+          <w:lang w:eastAsia="uk-UA"/>
+        </w:rPr>
         <w:drawing>
           <wp:inline distT="0" distB="0" distL="0" distR="0" wp14:anchorId="545C4019" wp14:editId="16CCB304">
             <wp:extent cx="5607050" cy="2855588"/>
@@ -1082,8 +1039,6 @@
       </w:pPr>
       <w:r>
         <w:tab/>
-      </w:r>
-      <w:r>
         <w:t xml:space="preserve">Тепер замість простого декодування Ми використовуємо верифікацію, де першим аргументом йде сам </w:t>
       </w:r>
       <w:r>
@@ -1111,16 +1066,7 @@
         <w:t>)</w:t>
       </w:r>
       <w:r>
-        <w:t>, а останнім –</w:t>
-      </w:r>
-      <w:r>
-        <w:t xml:space="preserve"> </w:t>
-      </w:r>
-      <w:r>
-        <w:t>запит</w:t>
-      </w:r>
-      <w:r>
-        <w:t>:</w:t>
+        <w:t>, а останнім – запит:</w:t>
       </w:r>
     </w:p>
     <w:p>
@@ -1196,7 +1142,8 @@
       </w:pPr>
       <w:r>
         <w:rPr>
-          <w:lang w:val="en-US"/>
+          <w:noProof/>
+          <w:lang w:eastAsia="uk-UA"/>
         </w:rPr>
         <w:drawing>
           <wp:inline distT="0" distB="0" distL="0" distR="0" wp14:anchorId="476EA19F" wp14:editId="7479354B">
@@ -1256,13 +1203,7 @@
       </w:r>
       <w:proofErr w:type="spellEnd"/>
       <w:r>
-        <w:t xml:space="preserve">, а перед цим – </w:t>
-      </w:r>
-      <w:r>
-        <w:t>отримуємо</w:t>
-      </w:r>
-      <w:r>
-        <w:t xml:space="preserve"> його за допомогою функції </w:t>
+        <w:t xml:space="preserve">, а перед цим – отримуємо його за допомогою функції </w:t>
       </w:r>
       <w:proofErr w:type="spellStart"/>
       <w:r>
@@ -1288,7 +1229,8 @@
       </w:pPr>
       <w:r>
         <w:rPr>
-          <w:lang w:val="en-US"/>
+          <w:noProof/>
+          <w:lang w:eastAsia="uk-UA"/>
         </w:rPr>
         <w:drawing>
           <wp:inline distT="0" distB="0" distL="0" distR="0" wp14:anchorId="4D71D899" wp14:editId="4C66828A">
@@ -1507,6 +1449,10 @@
         <w:jc w:val="center"/>
       </w:pPr>
       <w:r>
+        <w:rPr>
+          <w:noProof/>
+          <w:lang w:eastAsia="uk-UA"/>
+        </w:rPr>
         <w:drawing>
           <wp:inline distT="0" distB="0" distL="0" distR="0" wp14:anchorId="450BB8EC" wp14:editId="6DC212A5">
             <wp:extent cx="6120765" cy="2432050"/>
@@ -1564,6 +1510,10 @@
         <w:jc w:val="center"/>
       </w:pPr>
       <w:r>
+        <w:rPr>
+          <w:noProof/>
+          <w:lang w:eastAsia="uk-UA"/>
+        </w:rPr>
         <w:drawing>
           <wp:inline distT="0" distB="0" distL="0" distR="0" wp14:anchorId="654D6F15" wp14:editId="3132A1FB">
             <wp:extent cx="5569236" cy="4527783"/>
@@ -1647,6 +1597,10 @@
         <w:jc w:val="center"/>
       </w:pPr>
       <w:r>
+        <w:rPr>
+          <w:noProof/>
+          <w:lang w:eastAsia="uk-UA"/>
+        </w:rPr>
         <w:drawing>
           <wp:inline distT="0" distB="0" distL="0" distR="0" wp14:anchorId="7BDA507B" wp14:editId="419A05C8">
             <wp:extent cx="6120765" cy="1970405"/>
@@ -1775,7 +1729,8 @@
       </w:r>
       <w:r>
         <w:rPr>
-          <w:lang w:val="en-US"/>
+          <w:noProof/>
+          <w:lang w:eastAsia="uk-UA"/>
         </w:rPr>
         <w:drawing>
           <wp:inline distT="0" distB="0" distL="0" distR="0" wp14:anchorId="4DC1706D" wp14:editId="019407C4">
@@ -1922,7 +1877,8 @@
       </w:r>
       <w:r>
         <w:rPr>
-          <w:lang w:val="en-US"/>
+          <w:noProof/>
+          <w:lang w:eastAsia="uk-UA"/>
         </w:rPr>
         <w:drawing>
           <wp:inline distT="0" distB="0" distL="0" distR="0" wp14:anchorId="412EC863" wp14:editId="4F69FD69">
@@ -1976,13 +1932,8 @@
         <w:tab/>
         <w:t>Ми не змогли верифікувати токен, тому Нас викинуло на початкову сторінку!</w:t>
       </w:r>
-      <w:r>
-        <w:rPr>
-          <w:noProof/>
-          <w:lang w:eastAsia="uk-UA"/>
-        </w:rPr>
-        <w:t>ґ</w:t>
-      </w:r>
+      <w:bookmarkStart w:id="2" w:name="_GoBack"/>
+      <w:bookmarkEnd w:id="2"/>
     </w:p>
     <w:p>
       <w:pPr>

</xml_diff>